<commit_message>
Testing the user interface
</commit_message>
<xml_diff>
--- a/docs/test doc.docx
+++ b/docs/test doc.docx
@@ -10619,15 +10619,7 @@
         <w:ind w:left="644"/>
       </w:pPr>
       <w:r>
-        <w:t xml:space="preserve">Tested: we run a remote server, connected and use the system with multiple </w:t>
-      </w:r>
-      <w:proofErr w:type="gramStart"/>
-      <w:r>
-        <w:t>computer</w:t>
-      </w:r>
-      <w:proofErr w:type="gramEnd"/>
-      <w:r>
-        <w:t>. Each computer with different user.</w:t>
+        <w:t>Tested: we run a remote server, connected and use the system with multiple computer. Each computer with different user.</w:t>
       </w:r>
     </w:p>
     <w:p>
@@ -10758,15 +10750,7 @@
         <w:spacing w:line="259" w:lineRule="auto"/>
       </w:pPr>
       <w:r>
-        <w:t xml:space="preserve">The system </w:t>
-      </w:r>
-      <w:proofErr w:type="gramStart"/>
-      <w:r>
-        <w:t>hash</w:t>
-      </w:r>
-      <w:proofErr w:type="gramEnd"/>
-      <w:r>
-        <w:t xml:space="preserve"> every password before sending it over the internet</w:t>
+        <w:t>The system hash every password before sending it over the internet</w:t>
       </w:r>
     </w:p>
     <w:p>
@@ -10803,15 +10787,7 @@
         <w:spacing w:line="259" w:lineRule="auto"/>
       </w:pPr>
       <w:r>
-        <w:t xml:space="preserve">Test by trying to access data from </w:t>
-      </w:r>
-      <w:proofErr w:type="gramStart"/>
-      <w:r>
-        <w:t>an</w:t>
-      </w:r>
-      <w:proofErr w:type="gramEnd"/>
-      <w:r>
-        <w:t xml:space="preserve"> user without the right permission</w:t>
+        <w:t>Test by trying to access data from an user without the right permission</w:t>
       </w:r>
     </w:p>
     <w:p>
@@ -10989,15 +10965,7 @@
         <w:spacing w:line="259" w:lineRule="auto"/>
       </w:pPr>
       <w:r>
-        <w:t xml:space="preserve">Make sure that we have a stable version that will run </w:t>
-      </w:r>
-      <w:proofErr w:type="gramStart"/>
-      <w:r>
-        <w:t>none</w:t>
-      </w:r>
-      <w:proofErr w:type="gramEnd"/>
-      <w:r>
-        <w:t xml:space="preserve"> stop on a server</w:t>
+        <w:t>Make sure that we have a stable version that will run none stop on a server</w:t>
       </w:r>
     </w:p>
     <w:p>
@@ -11013,6 +10981,315 @@
     <w:p>
       <w:pPr>
         <w:spacing w:line="259" w:lineRule="auto"/>
+      </w:pPr>
+    </w:p>
+    <w:p>
+      <w:r>
+        <w:t>Test-Driven Development:</w:t>
+      </w:r>
+    </w:p>
+    <w:p>
+      <w:r>
+        <w:t>We have not used TTD development strategy.</w:t>
+      </w:r>
+    </w:p>
+    <w:p>
+      <w:r>
+        <w:t>TTD is a great way to develop, but due to time limitations for every milestone in the project we could not use TTD because of its time consume nature.</w:t>
+      </w:r>
+    </w:p>
+    <w:p/>
+    <w:p/>
+    <w:p>
+      <w:r>
+        <w:t>Random &amp; automatically generated tests:</w:t>
+      </w:r>
+    </w:p>
+    <w:p>
+      <w:r>
+        <w:t>We have not used any random &amp; automatically - generated test in our project.</w:t>
+      </w:r>
+    </w:p>
+    <w:p/>
+    <w:p/>
+    <w:p/>
+    <w:p>
+      <w:r>
+        <w:lastRenderedPageBreak/>
+        <w:t>Testing the user interface:</w:t>
+      </w:r>
+    </w:p>
+    <w:p>
+      <w:pPr>
+        <w:spacing w:before="100" w:beforeAutospacing="1" w:after="100" w:afterAutospacing="1" w:line="240" w:lineRule="auto"/>
+        <w:rPr>
+          <w:rFonts w:ascii="Times New Roman" w:eastAsia="Times New Roman" w:hAnsi="Times New Roman" w:cs="Times New Roman"/>
+          <w:kern w:val="0"/>
+          <w:lang w:val="en-IL" w:eastAsia="en-IL"/>
+          <w14:ligatures w14:val="none"/>
+        </w:rPr>
+      </w:pPr>
+      <w:r>
+        <w:rPr>
+          <w:rFonts w:ascii="Times New Roman" w:eastAsia="Times New Roman" w:hAnsi="Times New Roman" w:cs="Times New Roman"/>
+          <w:kern w:val="0"/>
+          <w:lang w:val="en-IL" w:eastAsia="en-IL"/>
+          <w14:ligatures w14:val="none"/>
+        </w:rPr>
+        <w:t>f</w:t>
+      </w:r>
+      <w:r>
+        <w:rPr>
+          <w:rFonts w:ascii="Times New Roman" w:eastAsia="Times New Roman" w:hAnsi="Times New Roman" w:cs="Times New Roman"/>
+          <w:kern w:val="0"/>
+          <w:lang w:val="en-IL" w:eastAsia="en-IL"/>
+          <w14:ligatures w14:val="none"/>
+        </w:rPr>
+        <w:t>or the user interface  testing, we performed manual testing due to time constraints. Our approach focused on verifying that all elements of the UI function correctly and are user-friendly. This included:</w:t>
+      </w:r>
+    </w:p>
+    <w:p>
+      <w:pPr>
+        <w:numPr>
+          <w:ilvl w:val="0"/>
+          <w:numId w:val="6"/>
+        </w:numPr>
+        <w:spacing w:before="100" w:beforeAutospacing="1" w:after="100" w:afterAutospacing="1" w:line="240" w:lineRule="auto"/>
+        <w:rPr>
+          <w:rFonts w:ascii="Times New Roman" w:eastAsia="Times New Roman" w:hAnsi="Times New Roman" w:cs="Times New Roman"/>
+          <w:kern w:val="0"/>
+          <w:lang w:val="en-IL" w:eastAsia="en-IL"/>
+          <w14:ligatures w14:val="none"/>
+        </w:rPr>
+      </w:pPr>
+      <w:r>
+        <w:rPr>
+          <w:rFonts w:ascii="Times New Roman" w:eastAsia="Times New Roman" w:hAnsi="Times New Roman" w:cs="Times New Roman"/>
+          <w:kern w:val="0"/>
+          <w:lang w:val="en-IL" w:eastAsia="en-IL"/>
+          <w14:ligatures w14:val="none"/>
+        </w:rPr>
+        <w:t xml:space="preserve">Checking the layout and design </w:t>
+      </w:r>
+      <w:r>
+        <w:rPr>
+          <w:rFonts w:ascii="Times New Roman" w:eastAsia="Times New Roman" w:hAnsi="Times New Roman" w:cs="Times New Roman"/>
+          <w:kern w:val="0"/>
+          <w:lang w:val="en-IL" w:eastAsia="en-IL"/>
+          <w14:ligatures w14:val="none"/>
+        </w:rPr>
+        <w:t>c</w:t>
+      </w:r>
+      <w:r>
+        <w:rPr>
+          <w:rFonts w:ascii="Times New Roman" w:eastAsia="Times New Roman" w:hAnsi="Times New Roman" w:cs="Times New Roman"/>
+          <w:kern w:val="0"/>
+          <w:lang w:val="en-IL" w:eastAsia="en-IL"/>
+          <w14:ligatures w14:val="none"/>
+        </w:rPr>
+        <w:t>ontinuously</w:t>
+      </w:r>
+      <w:r>
+        <w:rPr>
+          <w:rFonts w:ascii="Times New Roman" w:eastAsia="Times New Roman" w:hAnsi="Times New Roman" w:cs="Times New Roman"/>
+          <w:kern w:val="0"/>
+          <w:lang w:val="en-IL" w:eastAsia="en-IL"/>
+          <w14:ligatures w14:val="none"/>
+        </w:rPr>
+        <w:t xml:space="preserve"> with the client</w:t>
+      </w:r>
+      <w:r>
+        <w:rPr>
+          <w:rFonts w:ascii="Times New Roman" w:eastAsia="Times New Roman" w:hAnsi="Times New Roman" w:cs="Times New Roman"/>
+          <w:kern w:val="0"/>
+          <w:lang w:val="en-IL" w:eastAsia="en-IL"/>
+          <w14:ligatures w14:val="none"/>
+        </w:rPr>
+        <w:t>.</w:t>
+      </w:r>
+    </w:p>
+    <w:p>
+      <w:pPr>
+        <w:numPr>
+          <w:ilvl w:val="0"/>
+          <w:numId w:val="6"/>
+        </w:numPr>
+        <w:spacing w:before="100" w:beforeAutospacing="1" w:after="100" w:afterAutospacing="1" w:line="240" w:lineRule="auto"/>
+        <w:rPr>
+          <w:rFonts w:ascii="Times New Roman" w:eastAsia="Times New Roman" w:hAnsi="Times New Roman" w:cs="Times New Roman"/>
+          <w:kern w:val="0"/>
+          <w:lang w:val="en-IL" w:eastAsia="en-IL"/>
+          <w14:ligatures w14:val="none"/>
+        </w:rPr>
+      </w:pPr>
+      <w:r>
+        <w:rPr>
+          <w:rFonts w:ascii="Times New Roman" w:eastAsia="Times New Roman" w:hAnsi="Times New Roman" w:cs="Times New Roman"/>
+          <w:kern w:val="0"/>
+          <w:lang w:val="en-IL" w:eastAsia="en-IL"/>
+          <w14:ligatures w14:val="none"/>
+        </w:rPr>
+        <w:t>Ensuring all buttons, links, and interactive elements work as intended.</w:t>
+      </w:r>
+    </w:p>
+    <w:p>
+      <w:pPr>
+        <w:numPr>
+          <w:ilvl w:val="0"/>
+          <w:numId w:val="6"/>
+        </w:numPr>
+        <w:spacing w:before="100" w:beforeAutospacing="1" w:after="100" w:afterAutospacing="1" w:line="240" w:lineRule="auto"/>
+        <w:rPr>
+          <w:rFonts w:ascii="Times New Roman" w:eastAsia="Times New Roman" w:hAnsi="Times New Roman" w:cs="Times New Roman"/>
+          <w:kern w:val="0"/>
+          <w:lang w:val="en-IL" w:eastAsia="en-IL"/>
+          <w14:ligatures w14:val="none"/>
+        </w:rPr>
+      </w:pPr>
+      <w:r>
+        <w:rPr>
+          <w:rFonts w:ascii="Times New Roman" w:eastAsia="Times New Roman" w:hAnsi="Times New Roman" w:cs="Times New Roman"/>
+          <w:kern w:val="0"/>
+          <w:lang w:val="en-IL" w:eastAsia="en-IL"/>
+          <w14:ligatures w14:val="none"/>
+        </w:rPr>
+        <w:t>Validating form inputs and error messages to make sure they appear correctly and provide useful feedback to the user.</w:t>
+      </w:r>
+    </w:p>
+    <w:p>
+      <w:pPr>
+        <w:numPr>
+          <w:ilvl w:val="0"/>
+          <w:numId w:val="6"/>
+        </w:numPr>
+        <w:spacing w:before="100" w:beforeAutospacing="1" w:after="100" w:afterAutospacing="1" w:line="240" w:lineRule="auto"/>
+        <w:rPr>
+          <w:rFonts w:ascii="Times New Roman" w:eastAsia="Times New Roman" w:hAnsi="Times New Roman" w:cs="Times New Roman"/>
+          <w:kern w:val="0"/>
+          <w:lang w:val="en-IL" w:eastAsia="en-IL"/>
+          <w14:ligatures w14:val="none"/>
+        </w:rPr>
+      </w:pPr>
+      <w:r>
+        <w:rPr>
+          <w:rFonts w:ascii="Times New Roman" w:eastAsia="Times New Roman" w:hAnsi="Times New Roman" w:cs="Times New Roman"/>
+          <w:kern w:val="0"/>
+          <w:lang w:val="en-IL" w:eastAsia="en-IL"/>
+          <w14:ligatures w14:val="none"/>
+        </w:rPr>
+        <w:t>Testing navigation flows to ensure users can easily move through the application without encountering dead ends or confusing paths.</w:t>
+      </w:r>
+    </w:p>
+    <w:p>
+      <w:pPr>
+        <w:spacing w:before="100" w:beforeAutospacing="1" w:after="100" w:afterAutospacing="1" w:line="240" w:lineRule="auto"/>
+        <w:rPr>
+          <w:rFonts w:ascii="Times New Roman" w:eastAsia="Times New Roman" w:hAnsi="Times New Roman" w:cs="Times New Roman"/>
+          <w:kern w:val="0"/>
+          <w:lang w:val="en-IL" w:eastAsia="en-IL"/>
+          <w14:ligatures w14:val="none"/>
+        </w:rPr>
+      </w:pPr>
+      <w:r>
+        <w:rPr>
+          <w:rFonts w:ascii="Times New Roman" w:eastAsia="Times New Roman" w:hAnsi="Times New Roman" w:cs="Times New Roman"/>
+          <w:kern w:val="0"/>
+          <w:lang w:val="en-IL" w:eastAsia="en-IL"/>
+          <w14:ligatures w14:val="none"/>
+        </w:rPr>
+        <w:t>Due to the limited timeframe, we did not have the opportunity to automate these tests. However, we conducted thorough manual testing to ensure a high level of quality and usability.</w:t>
+      </w:r>
+    </w:p>
+    <w:p>
+      <w:pPr>
+        <w:spacing w:before="100" w:beforeAutospacing="1" w:after="100" w:afterAutospacing="1" w:line="240" w:lineRule="auto"/>
+        <w:rPr>
+          <w:rFonts w:ascii="Times New Roman" w:eastAsia="Times New Roman" w:hAnsi="Times New Roman" w:cs="Times New Roman"/>
+          <w:kern w:val="0"/>
+          <w:lang w:val="en-IL" w:eastAsia="en-IL"/>
+          <w14:ligatures w14:val="none"/>
+        </w:rPr>
+      </w:pPr>
+      <w:r>
+        <w:rPr>
+          <w:rFonts w:ascii="Times New Roman" w:eastAsia="Times New Roman" w:hAnsi="Times New Roman" w:cs="Times New Roman"/>
+          <w:kern w:val="0"/>
+          <w:lang w:val="en-IL" w:eastAsia="en-IL"/>
+          <w14:ligatures w14:val="none"/>
+        </w:rPr>
+        <w:t>Online Help and Context Sensitivity</w:t>
+      </w:r>
+    </w:p>
+    <w:p>
+      <w:pPr>
+        <w:spacing w:before="100" w:beforeAutospacing="1" w:after="100" w:afterAutospacing="1" w:line="240" w:lineRule="auto"/>
+        <w:rPr>
+          <w:rFonts w:ascii="Times New Roman" w:eastAsia="Times New Roman" w:hAnsi="Times New Roman" w:cs="Times New Roman"/>
+          <w:kern w:val="0"/>
+          <w:lang w:val="en-IL" w:eastAsia="en-IL"/>
+          <w14:ligatures w14:val="none"/>
+        </w:rPr>
+      </w:pPr>
+      <w:r>
+        <w:rPr>
+          <w:rFonts w:ascii="Times New Roman" w:eastAsia="Times New Roman" w:hAnsi="Times New Roman" w:cs="Times New Roman"/>
+          <w:kern w:val="0"/>
+          <w:lang w:val="en-IL" w:eastAsia="en-IL"/>
+          <w14:ligatures w14:val="none"/>
+        </w:rPr>
+        <w:t>We did not provide online help for this project. Instead, we ensured that the UI is intuitive and self-explanatory, reducing the need for additional guidance. To maintain the security and privacy of our application, we decided to use the BGU (Ben-Gurion University) private VPN for accessing sensitive contexts and resources. This approach ensures that only authorized users within the BGU network can access</w:t>
+      </w:r>
+      <w:r>
+        <w:rPr>
+          <w:rFonts w:ascii="Times New Roman" w:eastAsia="Times New Roman" w:hAnsi="Times New Roman" w:cs="Times New Roman"/>
+          <w:kern w:val="0"/>
+          <w:lang w:val="en-IL" w:eastAsia="en-IL"/>
+          <w14:ligatures w14:val="none"/>
+        </w:rPr>
+        <w:t xml:space="preserve"> </w:t>
+      </w:r>
+      <w:r>
+        <w:rPr>
+          <w:rFonts w:ascii="Times New Roman" w:eastAsia="Times New Roman" w:hAnsi="Times New Roman" w:cs="Times New Roman"/>
+          <w:kern w:val="0"/>
+          <w:lang w:val="en-IL" w:eastAsia="en-IL"/>
+          <w14:ligatures w14:val="none"/>
+        </w:rPr>
+        <w:t xml:space="preserve">of the application, </w:t>
+      </w:r>
+      <w:r>
+        <w:rPr>
+          <w:rFonts w:ascii="Times New Roman" w:eastAsia="Times New Roman" w:hAnsi="Times New Roman" w:cs="Times New Roman"/>
+          <w:kern w:val="0"/>
+          <w:lang w:val="en-IL" w:eastAsia="en-IL"/>
+          <w14:ligatures w14:val="none"/>
+        </w:rPr>
+        <w:t>furthermore</w:t>
+      </w:r>
+      <w:r>
+        <w:rPr>
+          <w:rFonts w:ascii="Times New Roman" w:eastAsia="Times New Roman" w:hAnsi="Times New Roman" w:cs="Times New Roman"/>
+          <w:kern w:val="0"/>
+          <w:lang w:val="en-IL" w:eastAsia="en-IL"/>
+          <w14:ligatures w14:val="none"/>
+        </w:rPr>
+        <w:t xml:space="preserve"> we added user roles functionality to different access level, </w:t>
+      </w:r>
+      <w:r>
+        <w:rPr>
+          <w:rFonts w:ascii="Times New Roman" w:eastAsia="Times New Roman" w:hAnsi="Times New Roman" w:cs="Times New Roman"/>
+          <w:kern w:val="0"/>
+          <w:lang w:val="en-IL" w:eastAsia="en-IL"/>
+          <w14:ligatures w14:val="none"/>
+        </w:rPr>
+        <w:t>enhancing both security and user experience.</w:t>
+      </w:r>
+    </w:p>
+    <w:p>
+      <w:pPr>
+        <w:rPr>
+          <w:lang w:val="en-IL"/>
+        </w:rPr>
       </w:pPr>
     </w:p>
     <w:p>
@@ -11035,6 +11312,155 @@
 <file path=word/numbering.xml><?xml version="1.0" encoding="utf-8"?>
 <w:numbering xmlns:wpc="http://schemas.microsoft.com/office/word/2010/wordprocessingCanvas" xmlns:cx="http://schemas.microsoft.com/office/drawing/2014/chartex" xmlns:cx1="http://schemas.microsoft.com/office/drawing/2015/9/8/chartex" xmlns:cx2="http://schemas.microsoft.com/office/drawing/2015/10/21/chartex" xmlns:cx3="http://schemas.microsoft.com/office/drawing/2016/5/9/chartex" xmlns:cx4="http://schemas.microsoft.com/office/drawing/2016/5/10/chartex" xmlns:cx5="http://schemas.microsoft.com/office/drawing/2016/5/11/chartex" xmlns:cx6="http://schemas.microsoft.com/office/drawing/2016/5/12/chartex" xmlns:cx7="http://schemas.microsoft.com/office/drawing/2016/5/13/chartex" xmlns:cx8="http://schemas.microsoft.com/office/drawing/2016/5/14/chartex" xmlns:mc="http://schemas.openxmlformats.org/markup-compatibility/2006" xmlns:aink="http://schemas.microsoft.com/office/drawing/2016/ink" xmlns:am3d="http://schemas.microsoft.com/office/drawing/2017/model3d" xmlns:o="urn:schemas-microsoft-com:office:office" xmlns:oel="http://schemas.microsoft.com/office/2019/extlst" xmlns:r="http://schemas.openxmlformats.org/officeDocument/2006/relationships" xmlns:m="http://schemas.openxmlformats.org/officeDocument/2006/math" xmlns:v="urn:schemas-microsoft-com:vml" xmlns:wp14="http://schemas.microsoft.com/office/word/2010/wordprocessingDrawing" xmlns:wp="http://schemas.openxmlformats.org/drawingml/2006/wordprocessingDrawing" xmlns:w10="urn:schemas-microsoft-com:office:word" xmlns:w="http://schemas.openxmlformats.org/wordprocessingml/2006/main" xmlns:w14="http://schemas.microsoft.com/office/word/2010/wordml" xmlns:w15="http://schemas.microsoft.com/office/word/2012/wordml" xmlns:w16cex="http://schemas.microsoft.com/office/word/2018/wordml/cex" xmlns:w16cid="http://schemas.microsoft.com/office/word/2016/wordml/cid" xmlns:w16="http://schemas.microsoft.com/office/word/2018/wordml" xmlns:w16du="http://schemas.microsoft.com/office/word/2023/wordml/word16du" xmlns:w16sdtdh="http://schemas.microsoft.com/office/word/2020/wordml/sdtdatahash" xmlns:w16se="http://schemas.microsoft.com/office/word/2015/wordml/symex" xmlns:wpg="http://schemas.microsoft.com/office/word/2010/wordprocessingGroup" xmlns:wpi="http://schemas.microsoft.com/office/word/2010/wordprocessingInk" xmlns:wne="http://schemas.microsoft.com/office/word/2006/wordml" xmlns:wps="http://schemas.microsoft.com/office/word/2010/wordprocessingShape" mc:Ignorable="w14 w15 w16se w16cid w16 w16cex w16sdtdh w16du wp14">
   <w:abstractNum w:abstractNumId="0" w15:restartNumberingAfterBreak="0">
+    <w:nsid w:val="059C6FDA"/>
+    <w:multiLevelType w:val="multilevel"/>
+    <w:tmpl w:val="7CF2D77C"/>
+    <w:lvl w:ilvl="0">
+      <w:start w:val="1"/>
+      <w:numFmt w:val="bullet"/>
+      <w:lvlText w:val=""/>
+      <w:lvlJc w:val="left"/>
+      <w:pPr>
+        <w:tabs>
+          <w:tab w:val="num" w:pos="720"/>
+        </w:tabs>
+        <w:ind w:left="720" w:hanging="360"/>
+      </w:pPr>
+      <w:rPr>
+        <w:rFonts w:ascii="Symbol" w:hAnsi="Symbol" w:hint="default"/>
+        <w:sz w:val="20"/>
+      </w:rPr>
+    </w:lvl>
+    <w:lvl w:ilvl="1" w:tentative="1">
+      <w:start w:val="1"/>
+      <w:numFmt w:val="bullet"/>
+      <w:lvlText w:val="o"/>
+      <w:lvlJc w:val="left"/>
+      <w:pPr>
+        <w:tabs>
+          <w:tab w:val="num" w:pos="1440"/>
+        </w:tabs>
+        <w:ind w:left="1440" w:hanging="360"/>
+      </w:pPr>
+      <w:rPr>
+        <w:rFonts w:ascii="Courier New" w:hAnsi="Courier New" w:hint="default"/>
+        <w:sz w:val="20"/>
+      </w:rPr>
+    </w:lvl>
+    <w:lvl w:ilvl="2" w:tentative="1">
+      <w:start w:val="1"/>
+      <w:numFmt w:val="bullet"/>
+      <w:lvlText w:val=""/>
+      <w:lvlJc w:val="left"/>
+      <w:pPr>
+        <w:tabs>
+          <w:tab w:val="num" w:pos="2160"/>
+        </w:tabs>
+        <w:ind w:left="2160" w:hanging="360"/>
+      </w:pPr>
+      <w:rPr>
+        <w:rFonts w:ascii="Wingdings" w:hAnsi="Wingdings" w:hint="default"/>
+        <w:sz w:val="20"/>
+      </w:rPr>
+    </w:lvl>
+    <w:lvl w:ilvl="3" w:tentative="1">
+      <w:start w:val="1"/>
+      <w:numFmt w:val="bullet"/>
+      <w:lvlText w:val=""/>
+      <w:lvlJc w:val="left"/>
+      <w:pPr>
+        <w:tabs>
+          <w:tab w:val="num" w:pos="2880"/>
+        </w:tabs>
+        <w:ind w:left="2880" w:hanging="360"/>
+      </w:pPr>
+      <w:rPr>
+        <w:rFonts w:ascii="Wingdings" w:hAnsi="Wingdings" w:hint="default"/>
+        <w:sz w:val="20"/>
+      </w:rPr>
+    </w:lvl>
+    <w:lvl w:ilvl="4" w:tentative="1">
+      <w:start w:val="1"/>
+      <w:numFmt w:val="bullet"/>
+      <w:lvlText w:val=""/>
+      <w:lvlJc w:val="left"/>
+      <w:pPr>
+        <w:tabs>
+          <w:tab w:val="num" w:pos="3600"/>
+        </w:tabs>
+        <w:ind w:left="3600" w:hanging="360"/>
+      </w:pPr>
+      <w:rPr>
+        <w:rFonts w:ascii="Wingdings" w:hAnsi="Wingdings" w:hint="default"/>
+        <w:sz w:val="20"/>
+      </w:rPr>
+    </w:lvl>
+    <w:lvl w:ilvl="5" w:tentative="1">
+      <w:start w:val="1"/>
+      <w:numFmt w:val="bullet"/>
+      <w:lvlText w:val=""/>
+      <w:lvlJc w:val="left"/>
+      <w:pPr>
+        <w:tabs>
+          <w:tab w:val="num" w:pos="4320"/>
+        </w:tabs>
+        <w:ind w:left="4320" w:hanging="360"/>
+      </w:pPr>
+      <w:rPr>
+        <w:rFonts w:ascii="Wingdings" w:hAnsi="Wingdings" w:hint="default"/>
+        <w:sz w:val="20"/>
+      </w:rPr>
+    </w:lvl>
+    <w:lvl w:ilvl="6" w:tentative="1">
+      <w:start w:val="1"/>
+      <w:numFmt w:val="bullet"/>
+      <w:lvlText w:val=""/>
+      <w:lvlJc w:val="left"/>
+      <w:pPr>
+        <w:tabs>
+          <w:tab w:val="num" w:pos="5040"/>
+        </w:tabs>
+        <w:ind w:left="5040" w:hanging="360"/>
+      </w:pPr>
+      <w:rPr>
+        <w:rFonts w:ascii="Wingdings" w:hAnsi="Wingdings" w:hint="default"/>
+        <w:sz w:val="20"/>
+      </w:rPr>
+    </w:lvl>
+    <w:lvl w:ilvl="7" w:tentative="1">
+      <w:start w:val="1"/>
+      <w:numFmt w:val="bullet"/>
+      <w:lvlText w:val=""/>
+      <w:lvlJc w:val="left"/>
+      <w:pPr>
+        <w:tabs>
+          <w:tab w:val="num" w:pos="5760"/>
+        </w:tabs>
+        <w:ind w:left="5760" w:hanging="360"/>
+      </w:pPr>
+      <w:rPr>
+        <w:rFonts w:ascii="Wingdings" w:hAnsi="Wingdings" w:hint="default"/>
+        <w:sz w:val="20"/>
+      </w:rPr>
+    </w:lvl>
+    <w:lvl w:ilvl="8" w:tentative="1">
+      <w:start w:val="1"/>
+      <w:numFmt w:val="bullet"/>
+      <w:lvlText w:val=""/>
+      <w:lvlJc w:val="left"/>
+      <w:pPr>
+        <w:tabs>
+          <w:tab w:val="num" w:pos="6480"/>
+        </w:tabs>
+        <w:ind w:left="6480" w:hanging="360"/>
+      </w:pPr>
+      <w:rPr>
+        <w:rFonts w:ascii="Wingdings" w:hAnsi="Wingdings" w:hint="default"/>
+        <w:sz w:val="20"/>
+      </w:rPr>
+    </w:lvl>
+  </w:abstractNum>
+  <w:abstractNum w:abstractNumId="1" w15:restartNumberingAfterBreak="0">
     <w:nsid w:val="0B1B2A76"/>
     <w:multiLevelType w:val="hybridMultilevel"/>
     <w:tmpl w:val="3E5CBC4E"/>
@@ -11147,7 +11573,7 @@
       </w:rPr>
     </w:lvl>
   </w:abstractNum>
-  <w:abstractNum w:abstractNumId="1" w15:restartNumberingAfterBreak="0">
+  <w:abstractNum w:abstractNumId="2" w15:restartNumberingAfterBreak="0">
     <w:nsid w:val="12684135"/>
     <w:multiLevelType w:val="hybridMultilevel"/>
     <w:tmpl w:val="EC449572"/>
@@ -11260,7 +11686,7 @@
       </w:rPr>
     </w:lvl>
   </w:abstractNum>
-  <w:abstractNum w:abstractNumId="2" w15:restartNumberingAfterBreak="0">
+  <w:abstractNum w:abstractNumId="3" w15:restartNumberingAfterBreak="0">
     <w:nsid w:val="2BA93A72"/>
     <w:multiLevelType w:val="multilevel"/>
     <w:tmpl w:val="23ECA038"/>
@@ -11373,7 +11799,7 @@
       </w:rPr>
     </w:lvl>
   </w:abstractNum>
-  <w:abstractNum w:abstractNumId="3" w15:restartNumberingAfterBreak="0">
+  <w:abstractNum w:abstractNumId="4" w15:restartNumberingAfterBreak="0">
     <w:nsid w:val="4F6C1F57"/>
     <w:multiLevelType w:val="hybridMultilevel"/>
     <w:tmpl w:val="3DC4D454"/>
@@ -11486,7 +11912,7 @@
       </w:rPr>
     </w:lvl>
   </w:abstractNum>
-  <w:abstractNum w:abstractNumId="4" w15:restartNumberingAfterBreak="0">
+  <w:abstractNum w:abstractNumId="5" w15:restartNumberingAfterBreak="0">
     <w:nsid w:val="7C701DC5"/>
     <w:multiLevelType w:val="hybridMultilevel"/>
     <w:tmpl w:val="E79CF94E"/>
@@ -11600,18 +12026,21 @@
     </w:lvl>
   </w:abstractNum>
   <w:num w:numId="1" w16cid:durableId="1107773819">
+    <w:abstractNumId w:val="3"/>
+  </w:num>
+  <w:num w:numId="2" w16cid:durableId="1722243289">
     <w:abstractNumId w:val="2"/>
   </w:num>
-  <w:num w:numId="2" w16cid:durableId="1722243289">
+  <w:num w:numId="3" w16cid:durableId="481654203">
+    <w:abstractNumId w:val="5"/>
+  </w:num>
+  <w:num w:numId="4" w16cid:durableId="939724516">
+    <w:abstractNumId w:val="4"/>
+  </w:num>
+  <w:num w:numId="5" w16cid:durableId="240869297">
     <w:abstractNumId w:val="1"/>
   </w:num>
-  <w:num w:numId="3" w16cid:durableId="481654203">
-    <w:abstractNumId w:val="4"/>
-  </w:num>
-  <w:num w:numId="4" w16cid:durableId="939724516">
-    <w:abstractNumId w:val="3"/>
-  </w:num>
-  <w:num w:numId="5" w16cid:durableId="240869297">
+  <w:num w:numId="6" w16cid:durableId="858079905">
     <w:abstractNumId w:val="0"/>
   </w:num>
 </w:numbering>
@@ -12856,6 +13285,23 @@
       <w:bCs/>
     </w:rPr>
   </w:style>
+  <w:style w:type="paragraph" w:styleId="NormalWeb">
+    <w:name w:val="Normal (Web)"/>
+    <w:basedOn w:val="Normal"/>
+    <w:uiPriority w:val="99"/>
+    <w:semiHidden/>
+    <w:unhideWhenUsed/>
+    <w:rsid w:val="009E0653"/>
+    <w:pPr>
+      <w:spacing w:before="100" w:beforeAutospacing="1" w:after="100" w:afterAutospacing="1" w:line="240" w:lineRule="auto"/>
+    </w:pPr>
+    <w:rPr>
+      <w:rFonts w:ascii="Times New Roman" w:eastAsia="Times New Roman" w:hAnsi="Times New Roman" w:cs="Times New Roman"/>
+      <w:kern w:val="0"/>
+      <w:lang w:val="en-IL" w:eastAsia="en-IL"/>
+      <w14:ligatures w14:val="none"/>
+    </w:rPr>
+  </w:style>
 </w:styles>
 </file>
 

</xml_diff>